<commit_message>
intégration de tous les modules programmables
</commit_message>
<xml_diff>
--- a/src/data/specification-technique.docx
+++ b/src/data/specification-technique.docx
@@ -193,7 +193,7 @@
           <w:szCs w:val="24"/>
           <w:lang w:val="fr-CA"/>
         </w:rPr>
-        <w:t>Plus le joueur avance, plus l’environnement devient lumineux et coloré.</w:t>
+        <w:t>Plus le joueur avance dans le jeu, plus la luminosité diminue et les couleurs se ternis.</w:t>
       </w:r>
     </w:p>
     <w:p>
@@ -735,6 +735,7 @@
     </w:p>
     <w:p>
       <w:pPr>
+        <w:pStyle w:val="Paragraphedeliste"/>
         <w:numPr>
           <w:ilvl w:val="1"/>
           <w:numId w:val="8"/>
@@ -743,53 +744,18 @@
           <w:rFonts w:ascii="Times" w:eastAsia="Times" w:hAnsi="Times" w:cs="Times"/>
           <w:sz w:val="24"/>
           <w:szCs w:val="24"/>
-        </w:rPr>
-      </w:pPr>
-      <w:proofErr w:type="spellStart"/>
-      <w:r>
-        <w:rPr>
-          <w:rFonts w:ascii="Times" w:eastAsia="Times" w:hAnsi="Times" w:cs="Times"/>
-          <w:sz w:val="24"/>
-          <w:szCs w:val="24"/>
-        </w:rPr>
-        <w:t>Légère</w:t>
-      </w:r>
-      <w:proofErr w:type="spellEnd"/>
-      <w:r>
-        <w:rPr>
-          <w:rFonts w:ascii="Times" w:eastAsia="Times" w:hAnsi="Times" w:cs="Times"/>
-          <w:sz w:val="24"/>
-          <w:szCs w:val="24"/>
-        </w:rPr>
-        <w:t xml:space="preserve"> </w:t>
-      </w:r>
-      <w:proofErr w:type="spellStart"/>
-      <w:r>
-        <w:rPr>
-          <w:rFonts w:ascii="Times" w:eastAsia="Times" w:hAnsi="Times" w:cs="Times"/>
-          <w:sz w:val="24"/>
-          <w:szCs w:val="24"/>
-        </w:rPr>
-        <w:t>distorsion</w:t>
-      </w:r>
-      <w:proofErr w:type="spellEnd"/>
-      <w:r>
-        <w:rPr>
-          <w:rFonts w:ascii="Times" w:eastAsia="Times" w:hAnsi="Times" w:cs="Times"/>
-          <w:sz w:val="24"/>
-          <w:szCs w:val="24"/>
-        </w:rPr>
-        <w:t xml:space="preserve"> pendant les hallucinations </w:t>
-      </w:r>
-    </w:p>
-    <w:p>
-      <w:pPr>
-        <w:rPr>
-          <w:rFonts w:ascii="Times" w:eastAsia="Times" w:hAnsi="Times" w:cs="Times"/>
-          <w:sz w:val="24"/>
-          <w:szCs w:val="24"/>
-        </w:rPr>
-      </w:pPr>
+          <w:lang w:val="fr-CA"/>
+        </w:rPr>
+      </w:pPr>
+      <w:r>
+        <w:rPr>
+          <w:rFonts w:ascii="Times" w:eastAsia="Times" w:hAnsi="Times" w:cs="Times"/>
+          <w:sz w:val="24"/>
+          <w:szCs w:val="24"/>
+          <w:lang w:val="fr-CA"/>
+        </w:rPr>
+        <w:t>Légère distorsion pendant les hallucinations avec un filtre noir et blanc</w:t>
+      </w:r>
     </w:p>
     <w:p>
       <w:pPr>
@@ -799,6 +765,7 @@
           <w:bCs/>
           <w:sz w:val="48"/>
           <w:szCs w:val="48"/>
+          <w:lang w:val="fr-CA"/>
         </w:rPr>
       </w:pPr>
     </w:p>
@@ -810,6 +777,7 @@
           <w:bCs/>
           <w:sz w:val="48"/>
           <w:szCs w:val="48"/>
+          <w:lang w:val="fr-CA"/>
         </w:rPr>
       </w:pPr>
     </w:p>
@@ -821,6 +789,7 @@
           <w:bCs/>
           <w:sz w:val="48"/>
           <w:szCs w:val="48"/>
+          <w:lang w:val="fr-CA"/>
         </w:rPr>
       </w:pPr>
     </w:p>
@@ -863,7 +832,6 @@
           <w:sz w:val="26"/>
           <w:szCs w:val="26"/>
         </w:rPr>
-        <w:lastRenderedPageBreak/>
         <w:t>Responsable</w:t>
       </w:r>
       <w:proofErr w:type="spellEnd"/>
@@ -917,6 +885,7 @@
           <w:sz w:val="26"/>
           <w:szCs w:val="26"/>
         </w:rPr>
+        <w:lastRenderedPageBreak/>
         <w:t>Spécifications</w:t>
       </w:r>
       <w:proofErr w:type="spellEnd"/>
@@ -1815,38 +1784,38 @@
           <w:szCs w:val="24"/>
           <w:u w:val="single"/>
         </w:rPr>
+        <w:t>Jumpscares</w:t>
+      </w:r>
+      <w:proofErr w:type="spellEnd"/>
+      <w:r>
+        <w:rPr>
+          <w:rFonts w:ascii="Times" w:eastAsia="Times" w:hAnsi="Times" w:cs="Times"/>
+          <w:sz w:val="24"/>
+          <w:szCs w:val="24"/>
+          <w:u w:val="single"/>
+        </w:rPr>
+        <w:t xml:space="preserve"> </w:t>
+      </w:r>
+    </w:p>
+    <w:p>
+      <w:pPr>
+        <w:numPr>
+          <w:ilvl w:val="0"/>
+          <w:numId w:val="3"/>
+        </w:numPr>
+        <w:rPr>
+          <w:rFonts w:ascii="Times" w:eastAsia="Times" w:hAnsi="Times" w:cs="Times"/>
+          <w:sz w:val="24"/>
+          <w:szCs w:val="24"/>
+        </w:rPr>
+      </w:pPr>
+      <w:r>
+        <w:rPr>
+          <w:rFonts w:ascii="Times" w:eastAsia="Times" w:hAnsi="Times" w:cs="Times"/>
+          <w:sz w:val="24"/>
+          <w:szCs w:val="24"/>
+        </w:rPr>
         <w:lastRenderedPageBreak/>
-        <w:t>Jumpscares</w:t>
-      </w:r>
-      <w:proofErr w:type="spellEnd"/>
-      <w:r>
-        <w:rPr>
-          <w:rFonts w:ascii="Times" w:eastAsia="Times" w:hAnsi="Times" w:cs="Times"/>
-          <w:sz w:val="24"/>
-          <w:szCs w:val="24"/>
-          <w:u w:val="single"/>
-        </w:rPr>
-        <w:t xml:space="preserve"> </w:t>
-      </w:r>
-    </w:p>
-    <w:p>
-      <w:pPr>
-        <w:numPr>
-          <w:ilvl w:val="0"/>
-          <w:numId w:val="3"/>
-        </w:numPr>
-        <w:rPr>
-          <w:rFonts w:ascii="Times" w:eastAsia="Times" w:hAnsi="Times" w:cs="Times"/>
-          <w:sz w:val="24"/>
-          <w:szCs w:val="24"/>
-        </w:rPr>
-      </w:pPr>
-      <w:r>
-        <w:rPr>
-          <w:rFonts w:ascii="Times" w:eastAsia="Times" w:hAnsi="Times" w:cs="Times"/>
-          <w:sz w:val="24"/>
-          <w:szCs w:val="24"/>
-        </w:rPr>
         <w:t xml:space="preserve">Son fort et </w:t>
       </w:r>
       <w:proofErr w:type="spellStart"/>
@@ -4706,6 +4675,17 @@
       <w:szCs w:val="30"/>
     </w:rPr>
   </w:style>
+  <w:style w:type="paragraph" w:styleId="Paragraphedeliste">
+    <w:name w:val="List Paragraph"/>
+    <w:basedOn w:val="Normal"/>
+    <w:uiPriority w:val="34"/>
+    <w:qFormat/>
+    <w:rsid w:val="006E44A5"/>
+    <w:pPr>
+      <w:ind w:left="720"/>
+      <w:contextualSpacing/>
+    </w:pPr>
+  </w:style>
 </w:styles>
 </file>
 

</xml_diff>